<commit_message>
Made test level and initial "MoveToTarget" training code
</commit_message>
<xml_diff>
--- a/EvaluationProposal.docx
+++ b/EvaluationProposal.docx
@@ -6,11 +6,15 @@
       <w:pPr>
         <w:rPr>
           <w:rFonts w:cstheme="minorHAnsi"/>
-        </w:rPr>
-      </w:pPr>
-      <w:r>
-        <w:rPr>
-          <w:rFonts w:cstheme="minorHAnsi"/>
+          <w:sz w:val="28"/>
+          <w:szCs w:val="28"/>
+        </w:rPr>
+      </w:pPr>
+      <w:r>
+        <w:rPr>
+          <w:rFonts w:cstheme="minorHAnsi"/>
+          <w:sz w:val="28"/>
+          <w:szCs w:val="28"/>
         </w:rPr>
         <w:t>Nils Meijer 466301</w:t>
       </w:r>
@@ -19,11 +23,15 @@
       <w:pPr>
         <w:rPr>
           <w:rFonts w:cstheme="minorHAnsi"/>
-        </w:rPr>
-      </w:pPr>
-      <w:r>
-        <w:rPr>
-          <w:rFonts w:cstheme="minorHAnsi"/>
+          <w:sz w:val="28"/>
+          <w:szCs w:val="28"/>
+        </w:rPr>
+      </w:pPr>
+      <w:r>
+        <w:rPr>
+          <w:rFonts w:cstheme="minorHAnsi"/>
+          <w:sz w:val="28"/>
+          <w:szCs w:val="28"/>
         </w:rPr>
         <w:t>Advanced Tools | Evaluation Proposal</w:t>
       </w:r>
@@ -32,19 +40,103 @@
       <w:pPr>
         <w:rPr>
           <w:rFonts w:cstheme="minorHAnsi"/>
-        </w:rPr>
-      </w:pPr>
-      <w:r>
-        <w:rPr>
-          <w:rFonts w:cstheme="minorHAnsi"/>
-        </w:rPr>
-        <w:t>Ideas</w:t>
-      </w:r>
-      <w:r>
-        <w:rPr>
-          <w:rFonts w:cstheme="minorHAnsi"/>
-        </w:rPr>
-        <w:t xml:space="preserve"> (2022)</w:t>
+          <w:b/>
+          <w:bCs/>
+          <w:sz w:val="24"/>
+          <w:szCs w:val="24"/>
+        </w:rPr>
+      </w:pPr>
+      <w:r>
+        <w:rPr>
+          <w:rFonts w:cstheme="minorHAnsi"/>
+          <w:b/>
+          <w:bCs/>
+          <w:sz w:val="24"/>
+          <w:szCs w:val="24"/>
+        </w:rPr>
+        <w:t>AI learns to climb</w:t>
+      </w:r>
+      <w:r>
+        <w:rPr>
+          <w:rFonts w:cstheme="minorHAnsi"/>
+          <w:b/>
+          <w:bCs/>
+          <w:sz w:val="24"/>
+          <w:szCs w:val="24"/>
+        </w:rPr>
+        <w:t>/</w:t>
+      </w:r>
+      <w:proofErr w:type="gramStart"/>
+      <w:r>
+        <w:rPr>
+          <w:rFonts w:cstheme="minorHAnsi"/>
+          <w:b/>
+          <w:bCs/>
+          <w:sz w:val="24"/>
+          <w:szCs w:val="24"/>
+        </w:rPr>
+        <w:t>bouldering</w:t>
+      </w:r>
+      <w:proofErr w:type="gramEnd"/>
+      <w:r>
+        <w:rPr>
+          <w:rFonts w:cstheme="minorHAnsi"/>
+          <w:b/>
+          <w:bCs/>
+          <w:sz w:val="24"/>
+          <w:szCs w:val="24"/>
+        </w:rPr>
+        <w:t xml:space="preserve"> </w:t>
+      </w:r>
+    </w:p>
+    <w:p>
+      <w:pPr>
+        <w:rPr>
+          <w:rFonts w:cstheme="minorHAnsi"/>
+        </w:rPr>
+      </w:pPr>
+      <w:r>
+        <w:rPr>
+          <w:rFonts w:cstheme="minorHAnsi"/>
+        </w:rPr>
+        <w:t>Agent is placed in a boulder climbing hall. Has 2 arms and 2 legs. Lose points for every time they go outside the starting zone on the floor (or stay there for too long)</w:t>
+      </w:r>
+      <w:r>
+        <w:rPr>
+          <w:rFonts w:cstheme="minorHAnsi"/>
+        </w:rPr>
+        <w:t>, and the simulation starts over.</w:t>
+      </w:r>
+      <w:r>
+        <w:rPr>
+          <w:rFonts w:cstheme="minorHAnsi"/>
+        </w:rPr>
+        <w:t xml:space="preserve"> </w:t>
+      </w:r>
+      <w:r>
+        <w:rPr>
+          <w:rFonts w:cstheme="minorHAnsi"/>
+        </w:rPr>
+        <w:t>G</w:t>
+      </w:r>
+      <w:r>
+        <w:rPr>
+          <w:rFonts w:cstheme="minorHAnsi"/>
+        </w:rPr>
+        <w:t xml:space="preserve">ain points for grabbing a climbing point and not touching the floor. </w:t>
+      </w:r>
+    </w:p>
+    <w:p>
+      <w:pPr>
+        <w:rPr>
+          <w:rFonts w:cstheme="minorHAnsi"/>
+        </w:rPr>
+      </w:pPr>
+      <w:r>
+        <w:rPr>
+          <w:rFonts w:cstheme="minorHAnsi"/>
+        </w:rPr>
+        <w:t xml:space="preserve">Parameters: </w:t>
       </w:r>
     </w:p>
     <w:p>
@@ -52,7 +144,7 @@
         <w:pStyle w:val="ListParagraph"/>
         <w:numPr>
           <w:ilvl w:val="0"/>
-          <w:numId w:val="1"/>
+          <w:numId w:val="3"/>
         </w:numPr>
         <w:rPr>
           <w:rFonts w:cstheme="minorHAnsi"/>
@@ -62,22 +154,27 @@
         <w:rPr>
           <w:rFonts w:cstheme="minorHAnsi"/>
         </w:rPr>
-        <w:t>AI learns to climb</w:t>
-      </w:r>
-    </w:p>
-    <w:p>
-      <w:pPr>
-        <w:rPr>
-          <w:rFonts w:cstheme="minorHAnsi"/>
-        </w:rPr>
-      </w:pPr>
+        <w:t>A</w:t>
+      </w:r>
+      <w:r>
+        <w:rPr>
+          <w:rFonts w:cstheme="minorHAnsi"/>
+        </w:rPr>
+        <w:t>mount of climbing points. Correlates with the size of the climbing area.</w:t>
+      </w:r>
+      <w:r>
+        <w:rPr>
+          <w:rFonts w:cstheme="minorHAnsi"/>
+        </w:rPr>
+        <w:t xml:space="preserve"> </w:t>
+      </w:r>
     </w:p>
     <w:p>
       <w:pPr>
         <w:pStyle w:val="ListParagraph"/>
         <w:numPr>
           <w:ilvl w:val="0"/>
-          <w:numId w:val="1"/>
+          <w:numId w:val="3"/>
         </w:numPr>
         <w:rPr>
           <w:rFonts w:cstheme="minorHAnsi"/>
@@ -87,51 +184,19 @@
         <w:rPr>
           <w:rFonts w:cstheme="minorHAnsi"/>
         </w:rPr>
-        <w:t>AI learns to avoid bullets</w:t>
-      </w:r>
-    </w:p>
-    <w:p>
-      <w:pPr>
-        <w:rPr>
-          <w:rFonts w:cstheme="minorHAnsi"/>
-        </w:rPr>
-      </w:pPr>
-      <w:r>
-        <w:rPr>
-          <w:rFonts w:cstheme="minorHAnsi"/>
-        </w:rPr>
-        <w:t>Get points for every second not getting hit. Lose points for every bullet that did hit.</w:t>
-      </w:r>
-      <w:r>
-        <w:rPr>
-          <w:rFonts w:cstheme="minorHAnsi"/>
-        </w:rPr>
-        <w:t xml:space="preserve"> Simulation ends when health &lt;= 0.</w:t>
-      </w:r>
-      <w:r>
-        <w:rPr>
-          <w:rFonts w:cstheme="minorHAnsi"/>
-        </w:rPr>
-        <w:t xml:space="preserve"> Should eventually learn to find cover.</w:t>
-      </w:r>
-      <w:r>
-        <w:rPr>
-          <w:rFonts w:cstheme="minorHAnsi"/>
-        </w:rPr>
-        <w:t xml:space="preserve"> </w:t>
-      </w:r>
-    </w:p>
-    <w:p>
-      <w:pPr>
-        <w:rPr>
-          <w:rFonts w:cstheme="minorHAnsi"/>
-        </w:rPr>
-      </w:pPr>
-      <w:r>
-        <w:rPr>
-          <w:rFonts w:cstheme="minorHAnsi"/>
-        </w:rPr>
-        <w:t>Parameters: move speed, amount of cover points.</w:t>
+        <w:t>A</w:t>
+      </w:r>
+      <w:r>
+        <w:rPr>
+          <w:rFonts w:cstheme="minorHAnsi"/>
+        </w:rPr>
+        <w:t>rm strength vs leg strength vs balance between both</w:t>
+      </w:r>
+      <w:r>
+        <w:rPr>
+          <w:rFonts w:cstheme="minorHAnsi"/>
+        </w:rPr>
+        <w:t>.</w:t>
       </w:r>
     </w:p>
     <w:p>
@@ -139,7 +204,7 @@
         <w:pStyle w:val="ListParagraph"/>
         <w:numPr>
           <w:ilvl w:val="0"/>
-          <w:numId w:val="1"/>
+          <w:numId w:val="3"/>
         </w:numPr>
         <w:rPr>
           <w:rFonts w:cstheme="minorHAnsi"/>
@@ -149,26 +214,198 @@
         <w:rPr>
           <w:rFonts w:cstheme="minorHAnsi"/>
         </w:rPr>
-        <w:t>AI learns to throw balls in a basket</w:t>
-      </w:r>
-      <w:r>
-        <w:rPr>
-          <w:rFonts w:cstheme="minorHAnsi"/>
-        </w:rPr>
-        <w:t>.</w:t>
-      </w:r>
-    </w:p>
-    <w:p>
-      <w:pPr>
-        <w:rPr>
-          <w:rFonts w:cstheme="minorHAnsi"/>
-        </w:rPr>
-      </w:pPr>
-      <w:r>
-        <w:rPr>
-          <w:rFonts w:cstheme="minorHAnsi"/>
-        </w:rPr>
-        <w:t>Ideas (2024)</w:t>
+        <w:t xml:space="preserve">Time the agent is allowed to </w:t>
+      </w:r>
+      <w:proofErr w:type="gramStart"/>
+      <w:r>
+        <w:rPr>
+          <w:rFonts w:cstheme="minorHAnsi"/>
+        </w:rPr>
+        <w:t>rest?</w:t>
+      </w:r>
+      <w:proofErr w:type="gramEnd"/>
+    </w:p>
+    <w:p>
+      <w:pPr>
+        <w:rPr>
+          <w:rFonts w:cstheme="minorHAnsi"/>
+        </w:rPr>
+      </w:pPr>
+      <w:r>
+        <w:rPr>
+          <w:rFonts w:cstheme="minorHAnsi"/>
+        </w:rPr>
+        <w:t>Proposal sentence:</w:t>
+      </w:r>
+    </w:p>
+    <w:p>
+      <w:pPr>
+        <w:pStyle w:val="NormalWeb"/>
+        <w:rPr>
+          <w:rFonts w:asciiTheme="minorHAnsi" w:hAnsiTheme="minorHAnsi" w:cstheme="minorHAnsi"/>
+        </w:rPr>
+      </w:pPr>
+      <w:r>
+        <w:rPr>
+          <w:rFonts w:asciiTheme="minorHAnsi" w:hAnsiTheme="minorHAnsi" w:cstheme="minorHAnsi"/>
+        </w:rPr>
+        <w:t>“Implement Deep Q-Networks in Unity on a machine learning agent to enable it to learn ‘bouldering’, on walls of increasing difficulty with different parameters for samples (attempts to reach the top</w:t>
+      </w:r>
+      <w:proofErr w:type="gramStart"/>
+      <w:r>
+        <w:rPr>
+          <w:rFonts w:asciiTheme="minorHAnsi" w:hAnsiTheme="minorHAnsi" w:cstheme="minorHAnsi"/>
+        </w:rPr>
+        <w:t>), and</w:t>
+      </w:r>
+      <w:proofErr w:type="gramEnd"/>
+      <w:r>
+        <w:rPr>
+          <w:rFonts w:asciiTheme="minorHAnsi" w:hAnsiTheme="minorHAnsi" w:cstheme="minorHAnsi"/>
+        </w:rPr>
+        <w:t xml:space="preserve"> compare the times the top of the walls has been reached for each difficulty with the total amount of samples for that difficulty, with different parameter values.”</w:t>
+      </w:r>
+    </w:p>
+    <w:p>
+      <w:pPr>
+        <w:rPr>
+          <w:rFonts w:cstheme="minorHAnsi"/>
+          <w:lang w:val="en-GB"/>
+        </w:rPr>
+      </w:pPr>
+    </w:p>
+    <w:p>
+      <w:pPr>
+        <w:rPr>
+          <w:rFonts w:cstheme="minorHAnsi"/>
+          <w:b/>
+          <w:bCs/>
+          <w:sz w:val="24"/>
+          <w:szCs w:val="24"/>
+        </w:rPr>
+      </w:pPr>
+      <w:r>
+        <w:rPr>
+          <w:rFonts w:cstheme="minorHAnsi"/>
+          <w:b/>
+          <w:bCs/>
+          <w:sz w:val="24"/>
+          <w:szCs w:val="24"/>
+        </w:rPr>
+        <w:t>AI learns to avoid bullets</w:t>
+      </w:r>
+      <w:r>
+        <w:rPr>
+          <w:rFonts w:cstheme="minorHAnsi"/>
+          <w:b/>
+          <w:bCs/>
+          <w:sz w:val="24"/>
+          <w:szCs w:val="24"/>
+        </w:rPr>
+        <w:t xml:space="preserve"> – Bullet Hell</w:t>
+      </w:r>
+    </w:p>
+    <w:p>
+      <w:pPr>
+        <w:rPr>
+          <w:rFonts w:cstheme="minorHAnsi"/>
+        </w:rPr>
+      </w:pPr>
+      <w:r>
+        <w:rPr>
+          <w:rFonts w:cstheme="minorHAnsi"/>
+        </w:rPr>
+        <w:t>Get points for every second not getting hit. Lose points for every bullet that did hit.</w:t>
+      </w:r>
+      <w:r>
+        <w:rPr>
+          <w:rFonts w:cstheme="minorHAnsi"/>
+        </w:rPr>
+        <w:t xml:space="preserve"> Simulation ends when health &lt;= 0.</w:t>
+      </w:r>
+      <w:r>
+        <w:rPr>
+          <w:rFonts w:cstheme="minorHAnsi"/>
+        </w:rPr>
+        <w:t xml:space="preserve"> Should eventually learn to find cover.</w:t>
+      </w:r>
+      <w:r>
+        <w:rPr>
+          <w:rFonts w:cstheme="minorHAnsi"/>
+        </w:rPr>
+        <w:t xml:space="preserve"> </w:t>
+      </w:r>
+    </w:p>
+    <w:p>
+      <w:pPr>
+        <w:rPr>
+          <w:rFonts w:cstheme="minorHAnsi"/>
+        </w:rPr>
+      </w:pPr>
+      <w:r>
+        <w:rPr>
+          <w:rFonts w:cstheme="minorHAnsi"/>
+        </w:rPr>
+        <w:t>Parameters: move speed, amount of cover points.</w:t>
+      </w:r>
+    </w:p>
+    <w:p>
+      <w:pPr>
+        <w:rPr>
+          <w:rFonts w:cstheme="minorHAnsi"/>
+        </w:rPr>
+      </w:pPr>
+    </w:p>
+    <w:p>
+      <w:pPr>
+        <w:spacing w:after="0" w:line="240" w:lineRule="auto"/>
+        <w:textAlignment w:val="baseline"/>
+        <w:rPr>
+          <w:rFonts w:eastAsia="Times New Roman" w:cstheme="minorHAnsi"/>
+          <w:b/>
+          <w:bCs/>
+          <w:sz w:val="24"/>
+          <w:szCs w:val="24"/>
+          <w:bdr w:val="none" w:sz="0" w:space="0" w:color="auto" w:frame="1"/>
+        </w:rPr>
+      </w:pPr>
+      <w:r>
+        <w:rPr>
+          <w:rFonts w:eastAsia="Times New Roman" w:cstheme="minorHAnsi"/>
+          <w:b/>
+          <w:bCs/>
+          <w:sz w:val="24"/>
+          <w:szCs w:val="24"/>
+          <w:bdr w:val="none" w:sz="0" w:space="0" w:color="auto" w:frame="1"/>
+        </w:rPr>
+        <w:t>AI plays The Floor is Lava</w:t>
+      </w:r>
+    </w:p>
+    <w:p>
+      <w:pPr>
+        <w:spacing w:after="0" w:line="240" w:lineRule="auto"/>
+        <w:textAlignment w:val="baseline"/>
+        <w:rPr>
+          <w:rFonts w:eastAsia="Times New Roman" w:cstheme="minorHAnsi"/>
+          <w:bdr w:val="none" w:sz="0" w:space="0" w:color="auto" w:frame="1"/>
+        </w:rPr>
+      </w:pPr>
+    </w:p>
+    <w:p>
+      <w:pPr>
+        <w:spacing w:after="0" w:line="240" w:lineRule="auto"/>
+        <w:textAlignment w:val="baseline"/>
+        <w:rPr>
+          <w:rFonts w:eastAsia="Times New Roman" w:cstheme="minorHAnsi"/>
+          <w:bdr w:val="none" w:sz="0" w:space="0" w:color="auto" w:frame="1"/>
+        </w:rPr>
+      </w:pPr>
+      <w:r>
+        <w:rPr>
+          <w:rFonts w:eastAsia="Times New Roman" w:cstheme="minorHAnsi"/>
+          <w:bdr w:val="none" w:sz="0" w:space="0" w:color="auto" w:frame="1"/>
+        </w:rPr>
+        <w:t>Parameters:</w:t>
       </w:r>
     </w:p>
     <w:p>
@@ -176,7 +413,7 @@
         <w:pStyle w:val="ListParagraph"/>
         <w:numPr>
           <w:ilvl w:val="0"/>
-          <w:numId w:val="1"/>
+          <w:numId w:val="3"/>
         </w:numPr>
         <w:spacing w:after="0" w:line="240" w:lineRule="auto"/>
         <w:textAlignment w:val="baseline"/>
@@ -190,8 +427,103 @@
           <w:rFonts w:eastAsia="Times New Roman" w:cstheme="minorHAnsi"/>
           <w:bdr w:val="none" w:sz="0" w:space="0" w:color="auto" w:frame="1"/>
         </w:rPr>
-        <w:t>AI plays The Floor is Lava</w:t>
-      </w:r>
+        <w:t>Amount of coins</w:t>
+      </w:r>
+    </w:p>
+    <w:p>
+      <w:pPr>
+        <w:pStyle w:val="ListParagraph"/>
+        <w:numPr>
+          <w:ilvl w:val="0"/>
+          <w:numId w:val="3"/>
+        </w:numPr>
+        <w:spacing w:after="0" w:line="240" w:lineRule="auto"/>
+        <w:textAlignment w:val="baseline"/>
+        <w:rPr>
+          <w:rFonts w:eastAsia="Times New Roman" w:cstheme="minorHAnsi"/>
+          <w:bdr w:val="none" w:sz="0" w:space="0" w:color="auto" w:frame="1"/>
+        </w:rPr>
+      </w:pPr>
+      <w:r>
+        <w:rPr>
+          <w:rFonts w:eastAsia="Times New Roman" w:cstheme="minorHAnsi"/>
+          <w:bdr w:val="none" w:sz="0" w:space="0" w:color="auto" w:frame="1"/>
+        </w:rPr>
+        <w:t>Lava appearance speed</w:t>
+      </w:r>
+    </w:p>
+    <w:p>
+      <w:pPr>
+        <w:pStyle w:val="ListParagraph"/>
+        <w:numPr>
+          <w:ilvl w:val="0"/>
+          <w:numId w:val="3"/>
+        </w:numPr>
+        <w:spacing w:after="0" w:line="240" w:lineRule="auto"/>
+        <w:textAlignment w:val="baseline"/>
+        <w:rPr>
+          <w:rFonts w:eastAsia="Times New Roman" w:cstheme="minorHAnsi"/>
+          <w:bdr w:val="none" w:sz="0" w:space="0" w:color="auto" w:frame="1"/>
+        </w:rPr>
+      </w:pPr>
+      <w:r>
+        <w:rPr>
+          <w:rFonts w:eastAsia="Times New Roman" w:cstheme="minorHAnsi"/>
+          <w:bdr w:val="none" w:sz="0" w:space="0" w:color="auto" w:frame="1"/>
+        </w:rPr>
+        <w:t xml:space="preserve">Move </w:t>
+      </w:r>
+      <w:proofErr w:type="gramStart"/>
+      <w:r>
+        <w:rPr>
+          <w:rFonts w:eastAsia="Times New Roman" w:cstheme="minorHAnsi"/>
+          <w:bdr w:val="none" w:sz="0" w:space="0" w:color="auto" w:frame="1"/>
+        </w:rPr>
+        <w:t>speed</w:t>
+      </w:r>
+      <w:proofErr w:type="gramEnd"/>
+    </w:p>
+    <w:p>
+      <w:pPr>
+        <w:pStyle w:val="ListParagraph"/>
+        <w:numPr>
+          <w:ilvl w:val="0"/>
+          <w:numId w:val="3"/>
+        </w:numPr>
+        <w:spacing w:after="0" w:line="240" w:lineRule="auto"/>
+        <w:textAlignment w:val="baseline"/>
+        <w:rPr>
+          <w:rFonts w:eastAsia="Times New Roman" w:cstheme="minorHAnsi"/>
+          <w:bdr w:val="none" w:sz="0" w:space="0" w:color="auto" w:frame="1"/>
+        </w:rPr>
+      </w:pPr>
+      <w:r>
+        <w:rPr>
+          <w:rFonts w:eastAsia="Times New Roman" w:cstheme="minorHAnsi"/>
+          <w:bdr w:val="none" w:sz="0" w:space="0" w:color="auto" w:frame="1"/>
+        </w:rPr>
+        <w:t xml:space="preserve">Jump </w:t>
+      </w:r>
+      <w:proofErr w:type="gramStart"/>
+      <w:r>
+        <w:rPr>
+          <w:rFonts w:eastAsia="Times New Roman" w:cstheme="minorHAnsi"/>
+          <w:bdr w:val="none" w:sz="0" w:space="0" w:color="auto" w:frame="1"/>
+        </w:rPr>
+        <w:t>height</w:t>
+      </w:r>
+      <w:proofErr w:type="gramEnd"/>
+    </w:p>
+    <w:p>
+      <w:pPr>
+        <w:pStyle w:val="ListParagraph"/>
+        <w:spacing w:after="0" w:line="240" w:lineRule="auto"/>
+        <w:textAlignment w:val="baseline"/>
+        <w:rPr>
+          <w:rFonts w:eastAsia="Times New Roman" w:cstheme="minorHAnsi"/>
+          <w:bdr w:val="none" w:sz="0" w:space="0" w:color="auto" w:frame="1"/>
+        </w:rPr>
+      </w:pPr>
     </w:p>
     <w:p>
       <w:pPr>
@@ -275,6 +607,118 @@
 <file path=word/numbering.xml><?xml version="1.0" encoding="utf-8"?>
 <w:numbering xmlns:wpc="http://schemas.microsoft.com/office/word/2010/wordprocessingCanvas" xmlns:cx="http://schemas.microsoft.com/office/drawing/2014/chartex" xmlns:cx1="http://schemas.microsoft.com/office/drawing/2015/9/8/chartex" xmlns:cx2="http://schemas.microsoft.com/office/drawing/2015/10/21/chartex" xmlns:cx3="http://schemas.microsoft.com/office/drawing/2016/5/9/chartex" xmlns:cx4="http://schemas.microsoft.com/office/drawing/2016/5/10/chartex" xmlns:cx5="http://schemas.microsoft.com/office/drawing/2016/5/11/chartex" xmlns:cx6="http://schemas.microsoft.com/office/drawing/2016/5/12/chartex" xmlns:cx7="http://schemas.microsoft.com/office/drawing/2016/5/13/chartex" xmlns:cx8="http://schemas.microsoft.com/office/drawing/2016/5/14/chartex" xmlns:mc="http://schemas.openxmlformats.org/markup-compatibility/2006" xmlns:aink="http://schemas.microsoft.com/office/drawing/2016/ink" xmlns:am3d="http://schemas.microsoft.com/office/drawing/2017/model3d" xmlns:o="urn:schemas-microsoft-com:office:office" xmlns:oel="http://schemas.microsoft.com/office/2019/extlst" xmlns:r="http://schemas.openxmlformats.org/officeDocument/2006/relationships" xmlns:m="http://schemas.openxmlformats.org/officeDocument/2006/math" xmlns:v="urn:schemas-microsoft-com:vml" xmlns:wp14="http://schemas.microsoft.com/office/word/2010/wordprocessingDrawing" xmlns:wp="http://schemas.openxmlformats.org/drawingml/2006/wordprocessingDrawing" xmlns:w10="urn:schemas-microsoft-com:office:word" xmlns:w="http://schemas.openxmlformats.org/wordprocessingml/2006/main" xmlns:w14="http://schemas.microsoft.com/office/word/2010/wordml" xmlns:w15="http://schemas.microsoft.com/office/word/2012/wordml" xmlns:w16cex="http://schemas.microsoft.com/office/word/2018/wordml/cex" xmlns:w16cid="http://schemas.microsoft.com/office/word/2016/wordml/cid" xmlns:w16="http://schemas.microsoft.com/office/word/2018/wordml" xmlns:w16sdtdh="http://schemas.microsoft.com/office/word/2020/wordml/sdtdatahash" xmlns:w16se="http://schemas.microsoft.com/office/word/2015/wordml/symex" xmlns:wpg="http://schemas.microsoft.com/office/word/2010/wordprocessingGroup" xmlns:wpi="http://schemas.microsoft.com/office/word/2010/wordprocessingInk" xmlns:wne="http://schemas.microsoft.com/office/word/2006/wordml" xmlns:wps="http://schemas.microsoft.com/office/word/2010/wordprocessingShape" mc:Ignorable="w14 w15 w16se w16cid w16 w16cex w16sdtdh wp14">
   <w:abstractNum w:abstractNumId="0" w15:restartNumberingAfterBreak="0">
+    <w:nsid w:val="2D820C82"/>
+    <w:multiLevelType w:val="hybridMultilevel"/>
+    <w:tmpl w:val="CDE20AEA"/>
+    <w:lvl w:ilvl="0" w:tplc="AC3C0AE2">
+      <w:numFmt w:val="bullet"/>
+      <w:lvlText w:val="-"/>
+      <w:lvlJc w:val="left"/>
+      <w:pPr>
+        <w:ind w:left="720" w:hanging="360"/>
+      </w:pPr>
+      <w:rPr>
+        <w:rFonts w:ascii="Calibri" w:eastAsiaTheme="minorHAnsi" w:hAnsi="Calibri" w:cs="Calibri" w:hint="default"/>
+      </w:rPr>
+    </w:lvl>
+    <w:lvl w:ilvl="1" w:tplc="08090003" w:tentative="1">
+      <w:start w:val="1"/>
+      <w:numFmt w:val="bullet"/>
+      <w:lvlText w:val="o"/>
+      <w:lvlJc w:val="left"/>
+      <w:pPr>
+        <w:ind w:left="1440" w:hanging="360"/>
+      </w:pPr>
+      <w:rPr>
+        <w:rFonts w:ascii="Courier New" w:hAnsi="Courier New" w:cs="Courier New" w:hint="default"/>
+      </w:rPr>
+    </w:lvl>
+    <w:lvl w:ilvl="2" w:tplc="08090005" w:tentative="1">
+      <w:start w:val="1"/>
+      <w:numFmt w:val="bullet"/>
+      <w:lvlText w:val=""/>
+      <w:lvlJc w:val="left"/>
+      <w:pPr>
+        <w:ind w:left="2160" w:hanging="360"/>
+      </w:pPr>
+      <w:rPr>
+        <w:rFonts w:ascii="Wingdings" w:hAnsi="Wingdings" w:hint="default"/>
+      </w:rPr>
+    </w:lvl>
+    <w:lvl w:ilvl="3" w:tplc="08090001" w:tentative="1">
+      <w:start w:val="1"/>
+      <w:numFmt w:val="bullet"/>
+      <w:lvlText w:val=""/>
+      <w:lvlJc w:val="left"/>
+      <w:pPr>
+        <w:ind w:left="2880" w:hanging="360"/>
+      </w:pPr>
+      <w:rPr>
+        <w:rFonts w:ascii="Symbol" w:hAnsi="Symbol" w:hint="default"/>
+      </w:rPr>
+    </w:lvl>
+    <w:lvl w:ilvl="4" w:tplc="08090003" w:tentative="1">
+      <w:start w:val="1"/>
+      <w:numFmt w:val="bullet"/>
+      <w:lvlText w:val="o"/>
+      <w:lvlJc w:val="left"/>
+      <w:pPr>
+        <w:ind w:left="3600" w:hanging="360"/>
+      </w:pPr>
+      <w:rPr>
+        <w:rFonts w:ascii="Courier New" w:hAnsi="Courier New" w:cs="Courier New" w:hint="default"/>
+      </w:rPr>
+    </w:lvl>
+    <w:lvl w:ilvl="5" w:tplc="08090005" w:tentative="1">
+      <w:start w:val="1"/>
+      <w:numFmt w:val="bullet"/>
+      <w:lvlText w:val=""/>
+      <w:lvlJc w:val="left"/>
+      <w:pPr>
+        <w:ind w:left="4320" w:hanging="360"/>
+      </w:pPr>
+      <w:rPr>
+        <w:rFonts w:ascii="Wingdings" w:hAnsi="Wingdings" w:hint="default"/>
+      </w:rPr>
+    </w:lvl>
+    <w:lvl w:ilvl="6" w:tplc="08090001" w:tentative="1">
+      <w:start w:val="1"/>
+      <w:numFmt w:val="bullet"/>
+      <w:lvlText w:val=""/>
+      <w:lvlJc w:val="left"/>
+      <w:pPr>
+        <w:ind w:left="5040" w:hanging="360"/>
+      </w:pPr>
+      <w:rPr>
+        <w:rFonts w:ascii="Symbol" w:hAnsi="Symbol" w:hint="default"/>
+      </w:rPr>
+    </w:lvl>
+    <w:lvl w:ilvl="7" w:tplc="08090003" w:tentative="1">
+      <w:start w:val="1"/>
+      <w:numFmt w:val="bullet"/>
+      <w:lvlText w:val="o"/>
+      <w:lvlJc w:val="left"/>
+      <w:pPr>
+        <w:ind w:left="5760" w:hanging="360"/>
+      </w:pPr>
+      <w:rPr>
+        <w:rFonts w:ascii="Courier New" w:hAnsi="Courier New" w:cs="Courier New" w:hint="default"/>
+      </w:rPr>
+    </w:lvl>
+    <w:lvl w:ilvl="8" w:tplc="08090005" w:tentative="1">
+      <w:start w:val="1"/>
+      <w:numFmt w:val="bullet"/>
+      <w:lvlText w:val=""/>
+      <w:lvlJc w:val="left"/>
+      <w:pPr>
+        <w:ind w:left="6480" w:hanging="360"/>
+      </w:pPr>
+      <w:rPr>
+        <w:rFonts w:ascii="Wingdings" w:hAnsi="Wingdings" w:hint="default"/>
+      </w:rPr>
+    </w:lvl>
+  </w:abstractNum>
+  <w:abstractNum w:abstractNumId="1" w15:restartNumberingAfterBreak="0">
     <w:nsid w:val="2F660ABB"/>
     <w:multiLevelType w:val="hybridMultilevel"/>
     <w:tmpl w:val="AECA2838"/>
@@ -386,7 +830,7 @@
       </w:rPr>
     </w:lvl>
   </w:abstractNum>
-  <w:abstractNum w:abstractNumId="1" w15:restartNumberingAfterBreak="0">
+  <w:abstractNum w:abstractNumId="2" w15:restartNumberingAfterBreak="0">
     <w:nsid w:val="517C40D2"/>
     <w:multiLevelType w:val="multilevel"/>
     <w:tmpl w:val="D8F6F54C"/>
@@ -500,10 +944,13 @@
     </w:lvl>
   </w:abstractNum>
   <w:num w:numId="1" w16cid:durableId="1698431704">
-    <w:abstractNumId w:val="0"/>
+    <w:abstractNumId w:val="1"/>
   </w:num>
   <w:num w:numId="2" w16cid:durableId="1926067693">
-    <w:abstractNumId w:val="1"/>
+    <w:abstractNumId w:val="2"/>
+  </w:num>
+  <w:num w:numId="3" w16cid:durableId="1476992567">
+    <w:abstractNumId w:val="0"/>
   </w:num>
 </w:numbering>
 </file>
@@ -996,6 +1443,23 @@
       <w:szCs w:val="16"/>
     </w:rPr>
   </w:style>
+  <w:style w:type="paragraph" w:styleId="NormalWeb">
+    <w:name w:val="Normal (Web)"/>
+    <w:basedOn w:val="Normal"/>
+    <w:uiPriority w:val="99"/>
+    <w:semiHidden/>
+    <w:unhideWhenUsed/>
+    <w:rsid w:val="00DF4A79"/>
+    <w:pPr>
+      <w:spacing w:before="100" w:beforeAutospacing="1" w:after="100" w:afterAutospacing="1" w:line="240" w:lineRule="auto"/>
+    </w:pPr>
+    <w:rPr>
+      <w:rFonts w:ascii="Times New Roman" w:eastAsia="Times New Roman" w:hAnsi="Times New Roman" w:cs="Times New Roman"/>
+      <w:sz w:val="24"/>
+      <w:szCs w:val="24"/>
+      <w:lang w:val="en-GB" w:eastAsia="en-GB"/>
+    </w:rPr>
+  </w:style>
 </w:styles>
 </file>
 

</xml_diff>